<commit_message>
Create controllable player part 1
</commit_message>
<xml_diff>
--- a/Projekt treningowy nr. 1.docx
+++ b/Projekt treningowy nr. 1.docx
@@ -2,6 +2,166 @@
 <file path=word/document.xml><?xml version="1.0" encoding="utf-8"?>
 <w:document xmlns:wpc="http://schemas.microsoft.com/office/word/2010/wordprocessingCanvas" xmlns:cx="http://schemas.microsoft.com/office/drawing/2014/chartex" xmlns:cx1="http://schemas.microsoft.com/office/drawing/2015/9/8/chartex" xmlns:cx2="http://schemas.microsoft.com/office/drawing/2015/10/21/chartex" xmlns:cx3="http://schemas.microsoft.com/office/drawing/2016/5/9/chartex" xmlns:cx4="http://schemas.microsoft.com/office/drawing/2016/5/10/chartex" xmlns:cx5="http://schemas.microsoft.com/office/drawing/2016/5/11/chartex" xmlns:mc="http://schemas.openxmlformats.org/markup-compatibility/2006" xmlns:o="urn:schemas-microsoft-com:office:office" xmlns:r="http://schemas.openxmlformats.org/officeDocument/2006/relationships" xmlns:m="http://schemas.openxmlformats.org/officeDocument/2006/math" xmlns:v="urn:schemas-microsoft-com:vml" xmlns:wp14="http://schemas.microsoft.com/office/word/2010/wordprocessingDrawing" xmlns:wp="http://schemas.openxmlformats.org/drawingml/2006/wordprocessingDrawing" xmlns:w10="urn:schemas-microsoft-com:office:word" xmlns:w="http://schemas.openxmlformats.org/wordprocessingml/2006/main" xmlns:w14="http://schemas.microsoft.com/office/word/2010/wordml" xmlns:w15="http://schemas.microsoft.com/office/word/2012/wordml" xmlns:w16se="http://schemas.microsoft.com/office/word/2015/wordml/symex" xmlns:wpg="http://schemas.microsoft.com/office/word/2010/wordprocessingGroup" xmlns:wpi="http://schemas.microsoft.com/office/word/2010/wordprocessingInk" xmlns:wne="http://schemas.microsoft.com/office/word/2006/wordml" xmlns:wps="http://schemas.microsoft.com/office/word/2010/wordprocessingShape" mc:Ignorable="w14 w15 w16se wp14">
   <w:body>
+    <w:tbl>
+      <w:tblPr>
+        <w:tblpPr w:leftFromText="187" w:rightFromText="187" w:bottomFromText="720" w:vertAnchor="page" w:horzAnchor="margin" w:tblpXSpec="center" w:tblpY="1036"/>
+        <w:tblW w:w="4600" w:type="pct"/>
+        <w:tblCellMar>
+          <w:left w:w="288" w:type="dxa"/>
+          <w:right w:w="288" w:type="dxa"/>
+        </w:tblCellMar>
+        <w:tblLook w:val="04A0" w:firstRow="1" w:lastRow="0" w:firstColumn="1" w:lastColumn="0" w:noHBand="0" w:noVBand="1"/>
+      </w:tblPr>
+      <w:tblGrid>
+        <w:gridCol w:w="9804"/>
+      </w:tblGrid>
+      <w:tr>
+        <w:tc>
+          <w:tcPr>
+            <w:tcW w:w="9804" w:type="dxa"/>
+          </w:tcPr>
+          <w:sdt>
+            <w:sdtPr>
+              <w:rPr>
+                <w:sz w:val="96"/>
+              </w:rPr>
+              <w:alias w:val="Tytuł"/>
+              <w:id w:val="-308007970"/>
+              <w:placeholder>
+                <w:docPart w:val="CC9139C1F5C2403CA46A6FEA4230570C"/>
+              </w:placeholder>
+              <w:dataBinding w:prefixMappings="xmlns:ns0='http://schemas.openxmlformats.org/package/2006/metadata/core-properties' xmlns:ns1='http://purl.org/dc/elements/1.1/'" w:xpath="/ns0:coreProperties[1]/ns1:title[1]" w:storeItemID="{6C3C8BC8-F283-45AE-878A-BAB7291924A1}"/>
+              <w:text/>
+            </w:sdtPr>
+            <w:sdtContent>
+              <w:p>
+                <w:pPr>
+                  <w:pStyle w:val="Tytu"/>
+                  <w:jc w:val="center"/>
+                  <w:rPr>
+                    <w:sz w:val="96"/>
+                  </w:rPr>
+                </w:pPr>
+                <w:r>
+                  <w:rPr>
+                    <w:sz w:val="96"/>
+                  </w:rPr>
+                  <w:t>Projekt treningowy nr. 1</w:t>
+                </w:r>
+              </w:p>
+            </w:sdtContent>
+          </w:sdt>
+        </w:tc>
+      </w:tr>
+      <w:tr>
+        <w:tc>
+          <w:tcPr>
+            <w:tcW w:w="9804" w:type="dxa"/>
+          </w:tcPr>
+          <w:p>
+            <w:pPr>
+              <w:pStyle w:val="Tytu"/>
+              <w:jc w:val="center"/>
+              <w:rPr>
+                <w:sz w:val="96"/>
+              </w:rPr>
+            </w:pPr>
+          </w:p>
+          <w:p/>
+        </w:tc>
+      </w:tr>
+      <w:tr>
+        <w:tc>
+          <w:tcPr>
+            <w:tcW w:w="0" w:type="auto"/>
+            <w:vAlign w:val="bottom"/>
+          </w:tcPr>
+          <w:sdt>
+            <w:sdtPr>
+              <w:rPr>
+                <w:sz w:val="36"/>
+                <w:szCs w:val="36"/>
+              </w:rPr>
+              <w:alias w:val="Podtytuł"/>
+              <w:id w:val="758173203"/>
+              <w:placeholder>
+                <w:docPart w:val="D5B54151D3E046179D61EF93BBC43DDA"/>
+              </w:placeholder>
+              <w:dataBinding w:prefixMappings="xmlns:ns0='http://schemas.openxmlformats.org/package/2006/metadata/core-properties' xmlns:ns1='http://purl.org/dc/elements/1.1/'" w:xpath="/ns0:coreProperties[1]/ns1:subject[1]" w:storeItemID="{6C3C8BC8-F283-45AE-878A-BAB7291924A1}"/>
+              <w:text/>
+            </w:sdtPr>
+            <w:sdtContent>
+              <w:p>
+                <w:pPr>
+                  <w:pStyle w:val="Podtytu"/>
+                  <w:jc w:val="center"/>
+                  <w:rPr>
+                    <w:sz w:val="36"/>
+                    <w:szCs w:val="36"/>
+                  </w:rPr>
+                </w:pPr>
+                <w:r>
+                  <w:rPr>
+                    <w:sz w:val="36"/>
+                    <w:szCs w:val="36"/>
+                  </w:rPr>
+                  <w:t>Prosta wizualizacja</w:t>
+                </w:r>
+                <w:r>
+                  <w:rPr>
+                    <w:sz w:val="36"/>
+                    <w:szCs w:val="36"/>
+                  </w:rPr>
+                  <w:t xml:space="preserve"> + bardzo prosta implementacja m</w:t>
+                </w:r>
+                <w:r>
+                  <w:rPr>
+                    <w:sz w:val="36"/>
+                    <w:szCs w:val="36"/>
+                  </w:rPr>
+                  <w:t>ultiplayer</w:t>
+                </w:r>
+              </w:p>
+            </w:sdtContent>
+          </w:sdt>
+        </w:tc>
+      </w:tr>
+      <w:tr>
+        <w:tc>
+          <w:tcPr>
+            <w:tcW w:w="0" w:type="auto"/>
+            <w:vAlign w:val="bottom"/>
+          </w:tcPr>
+          <w:p/>
+        </w:tc>
+      </w:tr>
+      <w:tr>
+        <w:tc>
+          <w:tcPr>
+            <w:tcW w:w="0" w:type="auto"/>
+            <w:vAlign w:val="bottom"/>
+          </w:tcPr>
+          <w:p>
+            <w:pPr>
+              <w:jc w:val="center"/>
+            </w:pPr>
+          </w:p>
+        </w:tc>
+      </w:tr>
+      <w:tr>
+        <w:tc>
+          <w:tcPr>
+            <w:tcW w:w="0" w:type="auto"/>
+            <w:vAlign w:val="bottom"/>
+          </w:tcPr>
+          <w:p>
+            <w:pPr>
+              <w:jc w:val="center"/>
+            </w:pPr>
+          </w:p>
+        </w:tc>
+      </w:tr>
+    </w:tbl>
     <w:sdt>
       <w:sdtPr>
         <w:id w:val="154042960"/>
@@ -24,165 +184,6 @@
       </w:sdtEndPr>
       <w:sdtContent>
         <w:p/>
-        <w:tbl>
-          <w:tblPr>
-            <w:tblpPr w:leftFromText="187" w:rightFromText="187" w:bottomFromText="720" w:horzAnchor="page" w:tblpXSpec="center" w:tblpYSpec="bottom"/>
-            <w:tblW w:w="4600" w:type="pct"/>
-            <w:tblCellMar>
-              <w:left w:w="288" w:type="dxa"/>
-              <w:right w:w="288" w:type="dxa"/>
-            </w:tblCellMar>
-            <w:tblLook w:val="04A0" w:firstRow="1" w:lastRow="0" w:firstColumn="1" w:lastColumn="0" w:noHBand="0" w:noVBand="1"/>
-          </w:tblPr>
-          <w:tblGrid>
-            <w:gridCol w:w="9804"/>
-          </w:tblGrid>
-          <w:tr>
-            <w:tc>
-              <w:tcPr>
-                <w:tcW w:w="9576" w:type="dxa"/>
-              </w:tcPr>
-              <w:sdt>
-                <w:sdtPr>
-                  <w:rPr>
-                    <w:sz w:val="96"/>
-                  </w:rPr>
-                  <w:alias w:val="Tytuł"/>
-                  <w:id w:val="-308007970"/>
-                  <w:placeholder>
-                    <w:docPart w:val="A5F15ACA7E2241DAA2AEB94CFBC032B1"/>
-                  </w:placeholder>
-                  <w:dataBinding w:prefixMappings="xmlns:ns0='http://schemas.openxmlformats.org/package/2006/metadata/core-properties' xmlns:ns1='http://purl.org/dc/elements/1.1/'" w:xpath="/ns0:coreProperties[1]/ns1:title[1]" w:storeItemID="{6C3C8BC8-F283-45AE-878A-BAB7291924A1}"/>
-                  <w:text/>
-                </w:sdtPr>
-                <w:sdtContent>
-                  <w:p>
-                    <w:pPr>
-                      <w:pStyle w:val="Tytu"/>
-                      <w:jc w:val="center"/>
-                      <w:rPr>
-                        <w:sz w:val="96"/>
-                      </w:rPr>
-                    </w:pPr>
-                    <w:r>
-                      <w:rPr>
-                        <w:sz w:val="96"/>
-                      </w:rPr>
-                      <w:t xml:space="preserve">Projekt treningowy nr. 1 </w:t>
-                    </w:r>
-                  </w:p>
-                </w:sdtContent>
-              </w:sdt>
-            </w:tc>
-          </w:tr>
-          <w:tr>
-            <w:tc>
-              <w:tcPr>
-                <w:tcW w:w="0" w:type="auto"/>
-                <w:vAlign w:val="bottom"/>
-              </w:tcPr>
-              <w:sdt>
-                <w:sdtPr>
-                  <w:rPr>
-                    <w:sz w:val="36"/>
-                    <w:szCs w:val="36"/>
-                  </w:rPr>
-                  <w:alias w:val="Podtytuł"/>
-                  <w:id w:val="758173203"/>
-                  <w:placeholder>
-                    <w:docPart w:val="4D7DDE0166FB4091A203D7BFCE4BC35E"/>
-                  </w:placeholder>
-                  <w:dataBinding w:prefixMappings="xmlns:ns0='http://schemas.openxmlformats.org/package/2006/metadata/core-properties' xmlns:ns1='http://purl.org/dc/elements/1.1/'" w:xpath="/ns0:coreProperties[1]/ns1:subject[1]" w:storeItemID="{6C3C8BC8-F283-45AE-878A-BAB7291924A1}"/>
-                  <w:text/>
-                </w:sdtPr>
-                <w:sdtContent>
-                  <w:p>
-                    <w:pPr>
-                      <w:pStyle w:val="Podtytu"/>
-                      <w:jc w:val="center"/>
-                      <w:rPr>
-                        <w:sz w:val="36"/>
-                        <w:szCs w:val="36"/>
-                      </w:rPr>
-                    </w:pPr>
-                    <w:r>
-                      <w:rPr>
-                        <w:sz w:val="36"/>
-                        <w:szCs w:val="36"/>
-                      </w:rPr>
-                      <w:t>Prosta wizualizacja</w:t>
-                    </w:r>
-                    <w:r>
-                      <w:rPr>
-                        <w:sz w:val="36"/>
-                        <w:szCs w:val="36"/>
-                      </w:rPr>
-                      <w:t xml:space="preserve"> + bardzo prosta implementacja m</w:t>
-                    </w:r>
-                    <w:r>
-                      <w:rPr>
-                        <w:sz w:val="36"/>
-                        <w:szCs w:val="36"/>
-                      </w:rPr>
-                      <w:t>ultiplayer</w:t>
-                    </w:r>
-                  </w:p>
-                </w:sdtContent>
-              </w:sdt>
-            </w:tc>
-          </w:tr>
-          <w:tr>
-            <w:tc>
-              <w:tcPr>
-                <w:tcW w:w="0" w:type="auto"/>
-                <w:vAlign w:val="bottom"/>
-              </w:tcPr>
-              <w:p/>
-            </w:tc>
-          </w:tr>
-          <w:tr>
-            <w:tc>
-              <w:tcPr>
-                <w:tcW w:w="0" w:type="auto"/>
-                <w:vAlign w:val="bottom"/>
-              </w:tcPr>
-              <w:sdt>
-                <w:sdtPr>
-                  <w:alias w:val="Streszczenie"/>
-                  <w:id w:val="553592755"/>
-                  <w:placeholder>
-                    <w:docPart w:val="0CB5CAC9CACA4DEDB095AB553DAF338F"/>
-                  </w:placeholder>
-                  <w:dataBinding w:prefixMappings="xmlns:ns0='http://schemas.microsoft.com/office/2006/coverPageProps'" w:xpath="/ns0:CoverPageProperties[1]/ns0:Abstract[1]" w:storeItemID="{55AF091B-3C7A-41E3-B477-F2FDAA23CFDA}"/>
-                  <w:text/>
-                </w:sdtPr>
-                <w:sdtContent>
-                  <w:p>
-                    <w:pPr>
-                      <w:jc w:val="center"/>
-                    </w:pPr>
-                    <w:r>
-                      <w:t>Dokument ten będzie zawierał rozpatrywane możliwości programu, ewentualne schematy działania kodu i perspektywy na kolejne wersje aplikacji</w:t>
-                    </w:r>
-                  </w:p>
-                </w:sdtContent>
-              </w:sdt>
-            </w:tc>
-          </w:tr>
-          <w:tr>
-            <w:tc>
-              <w:tcPr>
-                <w:tcW w:w="0" w:type="auto"/>
-                <w:vAlign w:val="bottom"/>
-              </w:tcPr>
-              <w:p>
-                <w:pPr>
-                  <w:jc w:val="center"/>
-                </w:pPr>
-              </w:p>
-            </w:tc>
-          </w:tr>
-        </w:tbl>
         <w:p>
           <w:pPr>
             <w:rPr>
@@ -315,7 +316,15 @@
         <w:ind w:left="720" w:firstLine="0"/>
       </w:pPr>
       <w:r>
-        <w:t>Użytkownik uruchamia aplikację w tryb klienta, dzięki któremu inni użytkownicy mogą się połączyć z serwerem</w:t>
+        <w:t xml:space="preserve">Użytkownik uruchamia aplikację w tryb </w:t>
+      </w:r>
+      <w:r>
+        <w:t>serwera</w:t>
+      </w:r>
+      <w:bookmarkStart w:id="0" w:name="_GoBack"/>
+      <w:bookmarkEnd w:id="0"/>
+      <w:r>
+        <w:t>, dzięki któremu inni użytkownicy mogą się połączyć z serwerem</w:t>
       </w:r>
       <w:r>
         <w:t>.</w:t>
@@ -658,8 +667,6 @@
       <w:r>
         <w:t>CzytnikRozszerzeń</w:t>
       </w:r>
-      <w:bookmarkStart w:id="0" w:name="_GoBack"/>
-      <w:bookmarkEnd w:id="0"/>
     </w:p>
     <w:p>
       <w:r>
@@ -866,7 +873,7 @@
         </mc:Choice>
         <mc:Fallback>
           <w:pict>
-            <v:group w14:anchorId="2C20727F" id="Grupa 4" o:spid="_x0000_s1026" style="width:183.3pt;height:3.55pt;mso-position-horizontal-relative:char;mso-position-vertical-relative:line" coordorigin="7606,15084" coordsize="3666,71" o:gfxdata="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">
+            <v:group w14:anchorId="7D0C2AD5" id="Grupa 4" o:spid="_x0000_s1026" style="width:183.3pt;height:3.55pt;mso-position-horizontal-relative:char;mso-position-vertical-relative:line" coordorigin="7606,15084" coordsize="3666,71" o:gfxdata="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">
               <v:shapetype id="_x0000_t32" coordsize="21600,21600" o:spt="32" o:oned="t" path="m,l21600,21600e" filled="f">
                 <v:path arrowok="t" fillok="f" o:connecttype="none"/>
                 <o:lock v:ext="edit" shapetype="t"/>
@@ -905,6 +912,7 @@
         <w:docPartUnique/>
       </w:docPartObj>
     </w:sdtPr>
+    <w:sdtEndPr/>
     <w:sdtContent>
       <w:sdt>
         <w:sdtPr>
@@ -914,6 +922,7 @@
             <w:docPartUnique/>
           </w:docPartObj>
         </w:sdtPr>
+        <w:sdtEndPr/>
         <w:sdtContent>
           <w:p>
             <w:pPr>
@@ -969,7 +978,7 @@
                 <w:bCs/>
                 <w:noProof/>
               </w:rPr>
-              <w:t>2</w:t>
+              <w:t>3</w:t>
             </w:r>
             <w:r>
               <w:rPr>
@@ -1040,6 +1049,27 @@
 
 <file path=word/footer3.xml><?xml version="1.0" encoding="utf-8"?>
 <w:ftr xmlns:wpc="http://schemas.microsoft.com/office/word/2010/wordprocessingCanvas" xmlns:cx="http://schemas.microsoft.com/office/drawing/2014/chartex" xmlns:cx1="http://schemas.microsoft.com/office/drawing/2015/9/8/chartex" xmlns:cx2="http://schemas.microsoft.com/office/drawing/2015/10/21/chartex" xmlns:cx3="http://schemas.microsoft.com/office/drawing/2016/5/9/chartex" xmlns:cx4="http://schemas.microsoft.com/office/drawing/2016/5/10/chartex" xmlns:cx5="http://schemas.microsoft.com/office/drawing/2016/5/11/chartex" xmlns:mc="http://schemas.openxmlformats.org/markup-compatibility/2006" xmlns:o="urn:schemas-microsoft-com:office:office" xmlns:r="http://schemas.openxmlformats.org/officeDocument/2006/relationships" xmlns:m="http://schemas.openxmlformats.org/officeDocument/2006/math" xmlns:v="urn:schemas-microsoft-com:vml" xmlns:wp14="http://schemas.microsoft.com/office/word/2010/wordprocessingDrawing" xmlns:wp="http://schemas.openxmlformats.org/drawingml/2006/wordprocessingDrawing" xmlns:w10="urn:schemas-microsoft-com:office:word" xmlns:w="http://schemas.openxmlformats.org/wordprocessingml/2006/main" xmlns:w14="http://schemas.microsoft.com/office/word/2010/wordml" xmlns:w15="http://schemas.microsoft.com/office/word/2012/wordml" xmlns:w16se="http://schemas.microsoft.com/office/word/2015/wordml/symex" xmlns:wpg="http://schemas.microsoft.com/office/word/2010/wordprocessingGroup" xmlns:wpi="http://schemas.microsoft.com/office/word/2010/wordprocessingInk" xmlns:wne="http://schemas.microsoft.com/office/word/2006/wordml" xmlns:wps="http://schemas.microsoft.com/office/word/2010/wordprocessingShape" mc:Ignorable="w14 w15 w16se wp14">
+  <w:sdt>
+    <w:sdtPr>
+      <w:alias w:val="Streszczenie"/>
+      <w:id w:val="553592755"/>
+      <w:placeholder>
+        <w:docPart w:val="F9C47ABDF93E445EB2E77B65801DF781"/>
+      </w:placeholder>
+      <w:dataBinding w:prefixMappings="xmlns:ns0='http://schemas.microsoft.com/office/2006/coverPageProps'" w:xpath="/ns0:CoverPageProperties[1]/ns0:Abstract[1]" w:storeItemID="{55AF091B-3C7A-41E3-B477-F2FDAA23CFDA}"/>
+      <w:text/>
+    </w:sdtPr>
+    <w:sdtContent>
+      <w:p>
+        <w:pPr>
+          <w:jc w:val="center"/>
+        </w:pPr>
+        <w:r>
+          <w:t>Dokument ten będzie zawierał rozpatrywane możliwości programu, ewentualne schematy działania kodu i perspektywy na kolejne wersje aplikacji</w:t>
+        </w:r>
+      </w:p>
+    </w:sdtContent>
+  </w:sdt>
   <w:p>
     <w:pPr>
       <w:pStyle w:val="Stopka"/>
@@ -1472,7 +1502,7 @@
     <w:lsdException w:name="Table Web 2" w:semiHidden="1" w:unhideWhenUsed="1"/>
     <w:lsdException w:name="Table Web 3" w:semiHidden="1" w:unhideWhenUsed="1"/>
     <w:lsdException w:name="Balloon Text" w:semiHidden="1" w:unhideWhenUsed="1"/>
-    <w:lsdException w:name="Table Grid" w:semiHidden="1" w:uiPriority="59" w:unhideWhenUsed="1"/>
+    <w:lsdException w:name="Table Grid" w:uiPriority="59"/>
     <w:lsdException w:name="Table Theme" w:semiHidden="1" w:unhideWhenUsed="1"/>
     <w:lsdException w:name="Placeholder Text" w:semiHidden="1"/>
     <w:lsdException w:name="No Spacing" w:uiPriority="1" w:qFormat="1"/>
@@ -2442,7 +2472,7 @@
   <w:docParts>
     <w:docPart>
       <w:docPartPr>
-        <w:name w:val="A5F15ACA7E2241DAA2AEB94CFBC032B1"/>
+        <w:name w:val="CC9139C1F5C2403CA46A6FEA4230570C"/>
         <w:category>
           <w:name w:val="Ogólne"/>
           <w:gallery w:val="placeholder"/>
@@ -2453,12 +2483,12 @@
         <w:behaviors>
           <w:behavior w:val="content"/>
         </w:behaviors>
-        <w:guid w:val="{7BE6FF77-C32C-4038-AD3C-11443213DB4C}"/>
+        <w:guid w:val="{8A32627E-C0B4-4CA4-ACF0-136F7527EC3F}"/>
       </w:docPartPr>
       <w:docPartBody>
         <w:p>
           <w:pPr>
-            <w:pStyle w:val="A5F15ACA7E2241DAA2AEB94CFBC032B1"/>
+            <w:pStyle w:val="CC9139C1F5C2403CA46A6FEA4230570C"/>
           </w:pPr>
           <w:r>
             <w:rPr>
@@ -2473,7 +2503,7 @@
     </w:docPart>
     <w:docPart>
       <w:docPartPr>
-        <w:name w:val="4D7DDE0166FB4091A203D7BFCE4BC35E"/>
+        <w:name w:val="D5B54151D3E046179D61EF93BBC43DDA"/>
         <w:category>
           <w:name w:val="Ogólne"/>
           <w:gallery w:val="placeholder"/>
@@ -2484,12 +2514,12 @@
         <w:behaviors>
           <w:behavior w:val="content"/>
         </w:behaviors>
-        <w:guid w:val="{3A85ACFD-8561-4FB1-B8A0-7DC581E54261}"/>
+        <w:guid w:val="{37BC764A-1B9D-495F-B494-2A4D072E8292}"/>
       </w:docPartPr>
       <w:docPartBody>
         <w:p>
           <w:pPr>
-            <w:pStyle w:val="4D7DDE0166FB4091A203D7BFCE4BC35E"/>
+            <w:pStyle w:val="D5B54151D3E046179D61EF93BBC43DDA"/>
           </w:pPr>
           <w:r>
             <w:rPr>
@@ -2504,7 +2534,7 @@
     </w:docPart>
     <w:docPart>
       <w:docPartPr>
-        <w:name w:val="0CB5CAC9CACA4DEDB095AB553DAF338F"/>
+        <w:name w:val="F9C47ABDF93E445EB2E77B65801DF781"/>
         <w:category>
           <w:name w:val="Ogólne"/>
           <w:gallery w:val="placeholder"/>
@@ -2515,12 +2545,12 @@
         <w:behaviors>
           <w:behavior w:val="content"/>
         </w:behaviors>
-        <w:guid w:val="{FB6DC671-85B2-4AB2-B653-78B52F66B084}"/>
+        <w:guid w:val="{61051562-838B-4022-AF84-AC73C0DD6888}"/>
       </w:docPartPr>
       <w:docPartBody>
         <w:p>
           <w:pPr>
-            <w:pStyle w:val="0CB5CAC9CACA4DEDB095AB553DAF338F"/>
+            <w:pStyle w:val="F9C47ABDF93E445EB2E77B65801DF781"/>
           </w:pPr>
           <w:r>
             <w:t>[Wpisz tutaj streszczenie dokumentu. Streszczenie to zwykle krótkie podsumowanie zawartości dokumentu. Wpisz tutaj streszczenie dokumentu. Streszczenie to zwykle krótkie podsumowanie zawartości dokumentu.]</w:t>
@@ -2543,10 +2573,10 @@
   </w:font>
   <w:font w:name="Times New Roman">
     <w:panose1 w:val="02020603050405020304"/>
-    <w:charset w:val="00"/>
+    <w:charset w:val="EE"/>
     <w:family w:val="roman"/>
     <w:pitch w:val="variable"/>
-    <w:sig w:usb0="E0002AFF" w:usb1="C0007843" w:usb2="00000009" w:usb3="00000000" w:csb0="000001FF" w:csb1="00000000"/>
+    <w:sig w:usb0="E0002EFF" w:usb1="C000785B" w:usb2="00000009" w:usb3="00000000" w:csb0="000001FF" w:csb1="00000000"/>
   </w:font>
   <w:font w:name="Courier New">
     <w:panose1 w:val="02070309020205020404"/>
@@ -2608,17 +2638,17 @@
   </w:font>
   <w:font w:name="Calibri">
     <w:panose1 w:val="020F0502020204030204"/>
-    <w:charset w:val="00"/>
+    <w:charset w:val="EE"/>
     <w:family w:val="swiss"/>
     <w:pitch w:val="variable"/>
-    <w:sig w:usb0="E00002FF" w:usb1="4000ACFF" w:usb2="00000001" w:usb3="00000000" w:csb0="0000019F" w:csb1="00000000"/>
+    <w:sig w:usb0="E0002AFF" w:usb1="C000247B" w:usb2="00000009" w:usb3="00000000" w:csb0="000001FF" w:csb1="00000000"/>
   </w:font>
   <w:font w:name="Calibri Light">
     <w:panose1 w:val="020F0302020204030204"/>
-    <w:charset w:val="00"/>
+    <w:charset w:val="EE"/>
     <w:family w:val="swiss"/>
     <w:pitch w:val="variable"/>
-    <w:sig w:usb0="A00002EF" w:usb1="4000207B" w:usb2="00000000" w:usb3="00000000" w:csb0="0000009F" w:csb1="00000000"/>
+    <w:sig w:usb0="E0002AFF" w:usb1="C000247B" w:usb2="00000009" w:usb3="00000000" w:csb0="000001FF" w:csb1="00000000"/>
   </w:font>
 </w:fonts>
 </file>
@@ -2640,6 +2670,8 @@
   <w:rsids>
     <w:rsidRoot w:val="00126CD0"/>
     <w:rsid w:val="00126CD0"/>
+    <w:rsid w:val="008E168C"/>
+    <w:rsid w:val="00F92258"/>
   </w:rsids>
   <m:mathPr>
     <m:mathFont m:val="Cambria Math"/>
@@ -3204,6 +3236,34 @@
   <w:style w:type="paragraph" w:customStyle="1" w:styleId="36E2718652EB468A87DCF58BD8A3A954">
     <w:name w:val="36E2718652EB468A87DCF58BD8A3A954"/>
   </w:style>
+  <w:style w:type="paragraph" w:customStyle="1" w:styleId="903EAC9A8F97465682C0EF50AC06689D">
+    <w:name w:val="903EAC9A8F97465682C0EF50AC06689D"/>
+    <w:rsid w:val="00F92258"/>
+  </w:style>
+  <w:style w:type="paragraph" w:customStyle="1" w:styleId="B11733A7D21C47E0B11C728A29F82206">
+    <w:name w:val="B11733A7D21C47E0B11C728A29F82206"/>
+    <w:rsid w:val="00F92258"/>
+  </w:style>
+  <w:style w:type="paragraph" w:customStyle="1" w:styleId="711A7B2DD4E343EEABD28AF131827EA2">
+    <w:name w:val="711A7B2DD4E343EEABD28AF131827EA2"/>
+    <w:rsid w:val="00F92258"/>
+  </w:style>
+  <w:style w:type="paragraph" w:customStyle="1" w:styleId="CC9139C1F5C2403CA46A6FEA4230570C">
+    <w:name w:val="CC9139C1F5C2403CA46A6FEA4230570C"/>
+    <w:rsid w:val="00F92258"/>
+  </w:style>
+  <w:style w:type="paragraph" w:customStyle="1" w:styleId="D5B54151D3E046179D61EF93BBC43DDA">
+    <w:name w:val="D5B54151D3E046179D61EF93BBC43DDA"/>
+    <w:rsid w:val="00F92258"/>
+  </w:style>
+  <w:style w:type="paragraph" w:customStyle="1" w:styleId="5895BDCC8A8A4574A09C1127995D6BE0">
+    <w:name w:val="5895BDCC8A8A4574A09C1127995D6BE0"/>
+    <w:rsid w:val="00F92258"/>
+  </w:style>
+  <w:style w:type="paragraph" w:customStyle="1" w:styleId="F9C47ABDF93E445EB2E77B65801DF781">
+    <w:name w:val="F9C47ABDF93E445EB2E77B65801DF781"/>
+    <w:rsid w:val="00F92258"/>
+  </w:style>
 </w:styles>
 </file>
 
@@ -3495,12 +3555,14 @@
 </file>
 
 <file path=customXml/item1.xml><?xml version="1.0" encoding="utf-8"?>
-<?mso-contentType ?>
-<FormTemplates xmlns="http://schemas.microsoft.com/sharepoint/v3/contenttype/forms">
-  <Display>DocumentLibraryForm</Display>
-  <Edit>AssetEditForm</Edit>
-  <New>DocumentLibraryForm</New>
-</FormTemplates>
+<CoverPageProperties xmlns="http://schemas.microsoft.com/office/2006/coverPageProps">
+  <PublishDate/>
+  <Abstract>Dokument ten będzie zawierał rozpatrywane możliwości programu, ewentualne schematy działania kodu i perspektywy na kolejne wersje aplikacji</Abstract>
+  <CompanyAddress/>
+  <CompanyPhone/>
+  <CompanyFax/>
+  <CompanyEmail/>
+</CoverPageProperties>
 </file>
 
 <file path=customXml/item2.xml><?xml version="1.0" encoding="utf-8"?>
@@ -3514,14 +3576,12 @@
 </file>
 
 <file path=customXml/item3.xml><?xml version="1.0" encoding="utf-8"?>
-<CoverPageProperties xmlns="http://schemas.microsoft.com/office/2006/coverPageProps">
-  <PublishDate/>
-  <Abstract>Dokument ten będzie zawierał rozpatrywane możliwości programu, ewentualne schematy działania kodu i perspektywy na kolejne wersje aplikacji</Abstract>
-  <CompanyAddress/>
-  <CompanyPhone/>
-  <CompanyFax/>
-  <CompanyEmail/>
-</CoverPageProperties>
+<?mso-contentType ?>
+<FormTemplates xmlns="http://schemas.microsoft.com/sharepoint/v3/contenttype/forms">
+  <Display>DocumentLibraryForm</Display>
+  <Edit>AssetEditForm</Edit>
+  <New>DocumentLibraryForm</New>
+</FormTemplates>
 </file>
 
 <file path=customXml/item4.xml><?xml version="1.0" encoding="utf-8"?>
@@ -3529,9 +3589,9 @@
 </file>
 
 <file path=customXml/itemProps1.xml><?xml version="1.0" encoding="utf-8"?>
-<ds:datastoreItem xmlns:ds="http://schemas.openxmlformats.org/officeDocument/2006/customXml" ds:itemID="{B0D312BD-AB0F-45A3-B603-C1D8E39D4B1C}">
+<ds:datastoreItem xmlns:ds="http://schemas.openxmlformats.org/officeDocument/2006/customXml" ds:itemID="{55AF091B-3C7A-41E3-B477-F2FDAA23CFDA}">
   <ds:schemaRefs>
-    <ds:schemaRef ds:uri="http://schemas.microsoft.com/sharepoint/v3/contenttype/forms"/>
+    <ds:schemaRef ds:uri="http://schemas.microsoft.com/office/2006/coverPageProps"/>
   </ds:schemaRefs>
 </ds:datastoreItem>
 </file>
@@ -3545,15 +3605,15 @@
 </file>
 
 <file path=customXml/itemProps3.xml><?xml version="1.0" encoding="utf-8"?>
-<ds:datastoreItem xmlns:ds="http://schemas.openxmlformats.org/officeDocument/2006/customXml" ds:itemID="{55AF091B-3C7A-41E3-B477-F2FDAA23CFDA}">
+<ds:datastoreItem xmlns:ds="http://schemas.openxmlformats.org/officeDocument/2006/customXml" ds:itemID="{B0D312BD-AB0F-45A3-B603-C1D8E39D4B1C}">
   <ds:schemaRefs>
-    <ds:schemaRef ds:uri="http://schemas.microsoft.com/office/2006/coverPageProps"/>
+    <ds:schemaRef ds:uri="http://schemas.microsoft.com/sharepoint/v3/contenttype/forms"/>
   </ds:schemaRefs>
 </ds:datastoreItem>
 </file>
 
 <file path=customXml/itemProps4.xml><?xml version="1.0" encoding="utf-8"?>
-<ds:datastoreItem xmlns:ds="http://schemas.openxmlformats.org/officeDocument/2006/customXml" ds:itemID="{57A5999C-2C62-47D2-8CB6-3F206D76D1DF}">
+<ds:datastoreItem xmlns:ds="http://schemas.openxmlformats.org/officeDocument/2006/customXml" ds:itemID="{E8F2D872-6C79-489F-B155-67B3FFE65377}">
   <ds:schemaRefs>
     <ds:schemaRef ds:uri="http://schemas.openxmlformats.org/officeDocument/2006/bibliography"/>
   </ds:schemaRefs>

</xml_diff>